<commit_message>
Changed proposed work percentage
</commit_message>
<xml_diff>
--- a/Interaction Diagram.docx
+++ b/Interaction Diagram.docx
@@ -28,7 +28,7 @@
             <mc:AlternateContent>
               <mc:Choice Requires="wpg">
                 <w:drawing>
-                  <wp:anchor distT="0" distB="0" distL="114300" distR="114300" simplePos="0" relativeHeight="251662336" behindDoc="0" locked="0" layoutInCell="1" allowOverlap="1">
+                  <wp:anchor distT="0" distB="0" distL="114300" distR="114300" simplePos="0" relativeHeight="251659776" behindDoc="0" locked="0" layoutInCell="1" allowOverlap="1">
                     <wp:simplePos x="0" y="0"/>
                     <wp:positionH relativeFrom="page">
                       <wp:align>center</wp:align>
@@ -295,7 +295,7 @@
             <mc:AlternateContent>
               <mc:Choice Requires="wps">
                 <w:drawing>
-                  <wp:anchor distT="0" distB="0" distL="114300" distR="114300" simplePos="0" relativeHeight="251660288" behindDoc="0" locked="0" layoutInCell="1" allowOverlap="1">
+                  <wp:anchor distT="0" distB="0" distL="114300" distR="114300" simplePos="0" relativeHeight="251656704" behindDoc="0" locked="0" layoutInCell="1" allowOverlap="1">
                     <wp:simplePos x="0" y="0"/>
                     <wp:positionH relativeFrom="page">
                       <wp:align>center</wp:align>
@@ -365,10 +365,11 @@
                                   <w:dataBinding w:prefixMappings="xmlns:ns0='http://purl.org/dc/elements/1.1/' xmlns:ns1='http://schemas.openxmlformats.org/package/2006/metadata/core-properties' " w:xpath="/ns1:coreProperties[1]/ns0:creator[1]" w:storeItemID="{6C3C8BC8-F283-45AE-878A-BAB7291924A1}"/>
                                   <w:text/>
                                 </w:sdtPr>
+                                <w:sdtEndPr/>
                                 <w:sdtContent>
                                   <w:p>
                                     <w:pPr>
-                                      <w:pStyle w:val="Ingetavstnd"/>
+                                      <w:pStyle w:val="NoSpacing"/>
                                       <w:jc w:val="right"/>
                                       <w:rPr>
                                         <w:color w:val="595959" w:themeColor="text1" w:themeTint="A6"/>
@@ -415,7 +416,7 @@
                     <v:stroke joinstyle="miter"/>
                     <v:path gradientshapeok="t" o:connecttype="rect"/>
                   </v:shapetype>
-                  <v:shape id="Textruta 152" o:spid="_x0000_s1026" type="#_x0000_t202" style="position:absolute;margin-left:0;margin-top:0;width:8in;height:1in;z-index:251660288;visibility:visible;mso-wrap-style:square;mso-width-percent:941;mso-height-percent:92;mso-top-percent:818;mso-wrap-distance-left:9pt;mso-wrap-distance-top:0;mso-wrap-distance-right:9pt;mso-wrap-distance-bottom:0;mso-position-horizontal:center;mso-position-horizontal-relative:page;mso-position-vertical-relative:page;mso-width-percent:941;mso-height-percent:92;mso-top-percent:818;mso-width-relative:page;mso-height-relative:page;v-text-anchor:bottom" o:gfxdata="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" filled="f" stroked="f" strokeweight=".5pt">
+                  <v:shape id="Textruta 152" o:spid="_x0000_s1026" type="#_x0000_t202" style="position:absolute;margin-left:0;margin-top:0;width:8in;height:1in;z-index:251656704;visibility:visible;mso-wrap-style:square;mso-width-percent:941;mso-height-percent:92;mso-top-percent:818;mso-wrap-distance-left:9pt;mso-wrap-distance-top:0;mso-wrap-distance-right:9pt;mso-wrap-distance-bottom:0;mso-position-horizontal:center;mso-position-horizontal-relative:page;mso-position-vertical-relative:page;mso-width-percent:941;mso-height-percent:92;mso-top-percent:818;mso-width-relative:page;mso-height-relative:page;v-text-anchor:bottom" o:gfxdata="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" filled="f" stroked="f" strokeweight=".5pt">
                     <v:textbox inset="126pt,0,54pt,0">
                       <w:txbxContent>
                         <w:sdt>
@@ -432,10 +433,11 @@
                             <w:dataBinding w:prefixMappings="xmlns:ns0='http://purl.org/dc/elements/1.1/' xmlns:ns1='http://schemas.openxmlformats.org/package/2006/metadata/core-properties' " w:xpath="/ns1:coreProperties[1]/ns0:creator[1]" w:storeItemID="{6C3C8BC8-F283-45AE-878A-BAB7291924A1}"/>
                             <w:text/>
                           </w:sdtPr>
+                          <w:sdtEndPr/>
                           <w:sdtContent>
                             <w:p>
                               <w:pPr>
-                                <w:pStyle w:val="Ingetavstnd"/>
+                                <w:pStyle w:val="NoSpacing"/>
                                 <w:jc w:val="right"/>
                                 <w:rPr>
                                   <w:color w:val="595959" w:themeColor="text1" w:themeTint="A6"/>
@@ -471,7 +473,7 @@
             <mc:AlternateContent>
               <mc:Choice Requires="wps">
                 <w:drawing>
-                  <wp:anchor distT="0" distB="0" distL="114300" distR="114300" simplePos="0" relativeHeight="251661312" behindDoc="0" locked="0" layoutInCell="1" allowOverlap="1">
+                  <wp:anchor distT="0" distB="0" distL="114300" distR="114300" simplePos="0" relativeHeight="251657728" behindDoc="0" locked="0" layoutInCell="1" allowOverlap="1">
                     <wp:simplePos x="0" y="0"/>
                     <wp:positionH relativeFrom="page">
                       <wp:align>center</wp:align>
@@ -529,7 +531,7 @@
                             <w:txbxContent>
                               <w:p>
                                 <w:pPr>
-                                  <w:pStyle w:val="Ingetavstnd"/>
+                                  <w:pStyle w:val="NoSpacing"/>
                                   <w:jc w:val="right"/>
                                   <w:rPr>
                                     <w:color w:val="4F81BD" w:themeColor="accent1"/>
@@ -570,12 +572,12 @@
               </mc:Choice>
               <mc:Fallback>
                 <w:pict>
-                  <v:shape id="Textruta 153" o:spid="_x0000_s1027" type="#_x0000_t202" style="position:absolute;margin-left:0;margin-top:0;width:8in;height:79.5pt;z-index:251661312;visibility:visible;mso-wrap-style:square;mso-width-percent:941;mso-height-percent:100;mso-top-percent:700;mso-wrap-distance-left:9pt;mso-wrap-distance-top:0;mso-wrap-distance-right:9pt;mso-wrap-distance-bottom:0;mso-position-horizontal:center;mso-position-horizontal-relative:page;mso-position-vertical-relative:page;mso-width-percent:941;mso-height-percent:100;mso-top-percent:700;mso-width-relative:page;mso-height-relative:page;v-text-anchor:top" o:gfxdata="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" filled="f" stroked="f" strokeweight=".5pt">
+                  <v:shape id="Textruta 153" o:spid="_x0000_s1027" type="#_x0000_t202" style="position:absolute;margin-left:0;margin-top:0;width:8in;height:79.5pt;z-index:251657728;visibility:visible;mso-wrap-style:square;mso-width-percent:941;mso-height-percent:100;mso-top-percent:700;mso-wrap-distance-left:9pt;mso-wrap-distance-top:0;mso-wrap-distance-right:9pt;mso-wrap-distance-bottom:0;mso-position-horizontal:center;mso-position-horizontal-relative:page;mso-position-vertical-relative:page;mso-width-percent:941;mso-height-percent:100;mso-top-percent:700;mso-width-relative:page;mso-height-relative:page;v-text-anchor:top" o:gfxdata="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" filled="f" stroked="f" strokeweight=".5pt">
                     <v:textbox style="mso-fit-shape-to-text:t" inset="126pt,0,54pt,0">
                       <w:txbxContent>
                         <w:p>
                           <w:pPr>
-                            <w:pStyle w:val="Ingetavstnd"/>
+                            <w:pStyle w:val="NoSpacing"/>
                             <w:jc w:val="right"/>
                             <w:rPr>
                               <w:color w:val="4F81BD" w:themeColor="accent1"/>
@@ -609,7 +611,7 @@
             <mc:AlternateContent>
               <mc:Choice Requires="wps">
                 <w:drawing>
-                  <wp:anchor distT="0" distB="0" distL="114300" distR="114300" simplePos="0" relativeHeight="251659264" behindDoc="0" locked="0" layoutInCell="1" allowOverlap="1">
+                  <wp:anchor distT="0" distB="0" distL="114300" distR="114300" simplePos="0" relativeHeight="251655680" behindDoc="0" locked="0" layoutInCell="1" allowOverlap="1">
                     <wp:simplePos x="0" y="0"/>
                     <wp:positionH relativeFrom="page">
                       <wp:align>center</wp:align>
@@ -723,6 +725,7 @@
                                   <w:dataBinding w:prefixMappings="xmlns:ns0='http://purl.org/dc/elements/1.1/' xmlns:ns1='http://schemas.openxmlformats.org/package/2006/metadata/core-properties' " w:xpath="/ns1:coreProperties[1]/ns0:subject[1]" w:storeItemID="{6C3C8BC8-F283-45AE-878A-BAB7291924A1}"/>
                                   <w:text/>
                                 </w:sdtPr>
+                                <w:sdtEndPr/>
                                 <w:sdtContent>
                                   <w:p>
                                     <w:pPr>
@@ -735,6 +738,7 @@
                                         <w:lang w:val="en-GB"/>
                                       </w:rPr>
                                     </w:pPr>
+                                    <w:proofErr w:type="spellStart"/>
                                     <w:r>
                                       <w:rPr>
                                         <w:color w:val="404040" w:themeColor="text1" w:themeTint="BF"/>
@@ -742,7 +746,37 @@
                                         <w:szCs w:val="36"/>
                                         <w:lang w:val="en-GB"/>
                                       </w:rPr>
-                                      <w:t>Assigment in the course PA1435 Objektorienterad Design</w:t>
+                                      <w:t>Assigment</w:t>
+                                    </w:r>
+                                    <w:proofErr w:type="spellEnd"/>
+                                    <w:r>
+                                      <w:rPr>
+                                        <w:color w:val="404040" w:themeColor="text1" w:themeTint="BF"/>
+                                        <w:sz w:val="36"/>
+                                        <w:szCs w:val="36"/>
+                                        <w:lang w:val="en-GB"/>
+                                      </w:rPr>
+                                      <w:t xml:space="preserve"> in the course PA1435 </w:t>
+                                    </w:r>
+                                    <w:proofErr w:type="spellStart"/>
+                                    <w:r>
+                                      <w:rPr>
+                                        <w:color w:val="404040" w:themeColor="text1" w:themeTint="BF"/>
+                                        <w:sz w:val="36"/>
+                                        <w:szCs w:val="36"/>
+                                        <w:lang w:val="en-GB"/>
+                                      </w:rPr>
+                                      <w:t>Objektorienterad</w:t>
+                                    </w:r>
+                                    <w:proofErr w:type="spellEnd"/>
+                                    <w:r>
+                                      <w:rPr>
+                                        <w:color w:val="404040" w:themeColor="text1" w:themeTint="BF"/>
+                                        <w:sz w:val="36"/>
+                                        <w:szCs w:val="36"/>
+                                        <w:lang w:val="en-GB"/>
+                                      </w:rPr>
+                                      <w:t xml:space="preserve"> Design</w:t>
                                     </w:r>
                                   </w:p>
                                 </w:sdtContent>
@@ -769,7 +803,7 @@
               </mc:Choice>
               <mc:Fallback>
                 <w:pict>
-                  <v:shape id="Textruta 154" o:spid="_x0000_s1028" type="#_x0000_t202" style="position:absolute;margin-left:0;margin-top:0;width:8in;height:286.5pt;z-index:251659264;visibility:visible;mso-wrap-style:square;mso-width-percent:941;mso-height-percent:363;mso-top-percent:300;mso-wrap-distance-left:9pt;mso-wrap-distance-top:0;mso-wrap-distance-right:9pt;mso-wrap-distance-bottom:0;mso-position-horizontal:center;mso-position-horizontal-relative:page;mso-position-vertical-relative:page;mso-width-percent:941;mso-height-percent:363;mso-top-percent:300;mso-width-relative:page;mso-height-relative:page;v-text-anchor:bottom" o:gfxdata="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" filled="f" stroked="f" strokeweight=".5pt">
+                  <v:shape id="Textruta 154" o:spid="_x0000_s1028" type="#_x0000_t202" style="position:absolute;margin-left:0;margin-top:0;width:8in;height:286.5pt;z-index:251655680;visibility:visible;mso-wrap-style:square;mso-width-percent:941;mso-height-percent:363;mso-top-percent:300;mso-wrap-distance-left:9pt;mso-wrap-distance-top:0;mso-wrap-distance-right:9pt;mso-wrap-distance-bottom:0;mso-position-horizontal:center;mso-position-horizontal-relative:page;mso-position-vertical-relative:page;mso-width-percent:941;mso-height-percent:363;mso-top-percent:300;mso-width-relative:page;mso-height-relative:page;v-text-anchor:bottom" o:gfxdata="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" filled="f" stroked="f" strokeweight=".5pt">
                     <v:textbox inset="126pt,0,54pt,0">
                       <w:txbxContent>
                         <w:p>
@@ -830,6 +864,7 @@
                             <w:dataBinding w:prefixMappings="xmlns:ns0='http://purl.org/dc/elements/1.1/' xmlns:ns1='http://schemas.openxmlformats.org/package/2006/metadata/core-properties' " w:xpath="/ns1:coreProperties[1]/ns0:subject[1]" w:storeItemID="{6C3C8BC8-F283-45AE-878A-BAB7291924A1}"/>
                             <w:text/>
                           </w:sdtPr>
+                          <w:sdtEndPr/>
                           <w:sdtContent>
                             <w:p>
                               <w:pPr>
@@ -842,6 +877,7 @@
                                   <w:lang w:val="en-GB"/>
                                 </w:rPr>
                               </w:pPr>
+                              <w:proofErr w:type="spellStart"/>
                               <w:r>
                                 <w:rPr>
                                   <w:color w:val="404040" w:themeColor="text1" w:themeTint="BF"/>
@@ -849,7 +885,37 @@
                                   <w:szCs w:val="36"/>
                                   <w:lang w:val="en-GB"/>
                                 </w:rPr>
-                                <w:t>Assigment in the course PA1435 Objektorienterad Design</w:t>
+                                <w:t>Assigment</w:t>
+                              </w:r>
+                              <w:proofErr w:type="spellEnd"/>
+                              <w:r>
+                                <w:rPr>
+                                  <w:color w:val="404040" w:themeColor="text1" w:themeTint="BF"/>
+                                  <w:sz w:val="36"/>
+                                  <w:szCs w:val="36"/>
+                                  <w:lang w:val="en-GB"/>
+                                </w:rPr>
+                                <w:t xml:space="preserve"> in the course PA1435 </w:t>
+                              </w:r>
+                              <w:proofErr w:type="spellStart"/>
+                              <w:r>
+                                <w:rPr>
+                                  <w:color w:val="404040" w:themeColor="text1" w:themeTint="BF"/>
+                                  <w:sz w:val="36"/>
+                                  <w:szCs w:val="36"/>
+                                  <w:lang w:val="en-GB"/>
+                                </w:rPr>
+                                <w:t>Objektorienterad</w:t>
+                              </w:r>
+                              <w:proofErr w:type="spellEnd"/>
+                              <w:r>
+                                <w:rPr>
+                                  <w:color w:val="404040" w:themeColor="text1" w:themeTint="BF"/>
+                                  <w:sz w:val="36"/>
+                                  <w:szCs w:val="36"/>
+                                  <w:lang w:val="en-GB"/>
+                                </w:rPr>
+                                <w:t xml:space="preserve"> Design</w:t>
                               </w:r>
                             </w:p>
                           </w:sdtContent>
@@ -1128,6 +1194,7 @@
                 <w:lang w:val="en-GB"/>
               </w:rPr>
             </w:pPr>
+            <w:proofErr w:type="spellStart"/>
             <w:r>
               <w:rPr>
                 <w:rFonts w:ascii="Verdana" w:eastAsia="Times New Roman" w:hAnsi="Verdana" w:cs="Times New Roman"/>
@@ -1136,7 +1203,18 @@
                 <w:szCs w:val="28"/>
                 <w:lang w:val="en-GB"/>
               </w:rPr>
-              <w:t>Andersson Jacob</w:t>
+              <w:t>Andersson</w:t>
+            </w:r>
+            <w:proofErr w:type="spellEnd"/>
+            <w:r>
+              <w:rPr>
+                <w:rFonts w:ascii="Verdana" w:eastAsia="Times New Roman" w:hAnsi="Verdana" w:cs="Times New Roman"/>
+                <w:color w:val="595959"/>
+                <w:sz w:val="28"/>
+                <w:szCs w:val="28"/>
+                <w:lang w:val="en-GB"/>
+              </w:rPr>
+              <w:t xml:space="preserve"> Jacob</w:t>
             </w:r>
           </w:p>
         </w:tc>
@@ -1428,7 +1506,7 @@
                 <w:szCs w:val="28"/>
                 <w:lang w:val="en-GB"/>
               </w:rPr>
-              <w:t>35</w:t>
+              <w:t>30</w:t>
             </w:r>
             <w:r>
               <w:rPr>
@@ -1479,7 +1557,7 @@
                 <w:szCs w:val="28"/>
                 <w:lang w:val="en-GB"/>
               </w:rPr>
-              <w:t>40</w:t>
+              <w:t>15</w:t>
             </w:r>
             <w:r>
               <w:rPr>
@@ -1527,6 +1605,7 @@
                 <w:lang w:val="en-GB"/>
               </w:rPr>
             </w:pPr>
+            <w:proofErr w:type="spellStart"/>
             <w:r>
               <w:rPr>
                 <w:rFonts w:ascii="Verdana" w:eastAsia="Times New Roman" w:hAnsi="Verdana" w:cs="Times New Roman"/>
@@ -1535,7 +1614,18 @@
                 <w:szCs w:val="28"/>
                 <w:lang w:val="en-GB"/>
               </w:rPr>
-              <w:t>Wikström Leo</w:t>
+              <w:t>Wikström</w:t>
+            </w:r>
+            <w:proofErr w:type="spellEnd"/>
+            <w:r>
+              <w:rPr>
+                <w:rFonts w:ascii="Verdana" w:eastAsia="Times New Roman" w:hAnsi="Verdana" w:cs="Times New Roman"/>
+                <w:color w:val="595959"/>
+                <w:sz w:val="28"/>
+                <w:szCs w:val="28"/>
+                <w:lang w:val="en-GB"/>
+              </w:rPr>
+              <w:t xml:space="preserve"> Leo</w:t>
             </w:r>
           </w:p>
         </w:tc>
@@ -1617,7 +1707,7 @@
                 <w:szCs w:val="28"/>
                 <w:lang w:val="en-GB"/>
               </w:rPr>
-              <w:t>30</w:t>
+              <w:t>40</w:t>
             </w:r>
             <w:r>
               <w:rPr>
@@ -1690,17 +1780,7 @@
                 <w:szCs w:val="28"/>
                 <w:lang w:val="en-GB"/>
               </w:rPr>
-              <w:t>2</w:t>
-            </w:r>
-            <w:r>
-              <w:rPr>
-                <w:rFonts w:ascii="Verdana" w:eastAsia="Times New Roman" w:hAnsi="Verdana" w:cs="Times New Roman"/>
-                <w:color w:val="00529B"/>
-                <w:sz w:val="28"/>
-                <w:szCs w:val="28"/>
-                <w:lang w:val="en-GB"/>
-              </w:rPr>
-              <w:t>5</w:t>
+              <w:t>60</w:t>
             </w:r>
             <w:r>
               <w:rPr>
@@ -1748,6 +1828,7 @@
                 <w:lang w:val="en-GB"/>
               </w:rPr>
             </w:pPr>
+            <w:proofErr w:type="spellStart"/>
             <w:r>
               <w:rPr>
                 <w:rFonts w:ascii="Verdana" w:eastAsia="Times New Roman" w:hAnsi="Verdana" w:cs="Times New Roman"/>
@@ -1756,7 +1837,18 @@
                 <w:szCs w:val="28"/>
                 <w:lang w:val="en-GB"/>
               </w:rPr>
-              <w:t>Åsbrink Anton</w:t>
+              <w:t>Åsbrink</w:t>
+            </w:r>
+            <w:proofErr w:type="spellEnd"/>
+            <w:r>
+              <w:rPr>
+                <w:rFonts w:ascii="Verdana" w:eastAsia="Times New Roman" w:hAnsi="Verdana" w:cs="Times New Roman"/>
+                <w:color w:val="595959"/>
+                <w:sz w:val="28"/>
+                <w:szCs w:val="28"/>
+                <w:lang w:val="en-GB"/>
+              </w:rPr>
+              <w:t xml:space="preserve"> Anton</w:t>
             </w:r>
           </w:p>
         </w:tc>
@@ -1838,8 +1930,10 @@
                 <w:szCs w:val="28"/>
                 <w:lang w:val="en-GB"/>
               </w:rPr>
-              <w:t>25</w:t>
+              <w:t>20</w:t>
             </w:r>
+            <w:bookmarkStart w:id="0" w:name="_GoBack"/>
+            <w:bookmarkEnd w:id="0"/>
             <w:r>
               <w:rPr>
                 <w:rFonts w:ascii="Verdana" w:eastAsia="Times New Roman" w:hAnsi="Verdana" w:cs="Times New Roman"/>
@@ -1889,17 +1983,7 @@
                 <w:szCs w:val="28"/>
                 <w:lang w:val="en-GB"/>
               </w:rPr>
-              <w:t>3</w:t>
-            </w:r>
-            <w:r>
-              <w:rPr>
-                <w:rFonts w:ascii="Verdana" w:eastAsia="Times New Roman" w:hAnsi="Verdana" w:cs="Times New Roman"/>
-                <w:color w:val="00529B"/>
-                <w:sz w:val="28"/>
-                <w:szCs w:val="28"/>
-                <w:lang w:val="en-GB"/>
-              </w:rPr>
-              <w:t>5</w:t>
+              <w:t>25</w:t>
             </w:r>
             <w:r>
               <w:rPr>
@@ -1930,7 +2014,7 @@
     </w:p>
     <w:p>
       <w:pPr>
-        <w:pStyle w:val="Normalwebb"/>
+        <w:pStyle w:val="NormalWeb"/>
         <w:spacing w:before="0" w:beforeAutospacing="0" w:after="0" w:afterAutospacing="0"/>
         <w:rPr>
           <w:rFonts w:ascii="Arial" w:hAnsi="Arial" w:cs="Arial"/>
@@ -1969,7 +2053,7 @@
     </w:p>
     <w:p>
       <w:pPr>
-        <w:pStyle w:val="Normalwebb"/>
+        <w:pStyle w:val="NormalWeb"/>
         <w:spacing w:before="0" w:beforeAutospacing="0" w:after="0" w:afterAutospacing="0"/>
         <w:rPr>
           <w:rFonts w:ascii="Arial" w:hAnsi="Arial" w:cs="Arial"/>
@@ -1982,7 +2066,7 @@
     </w:p>
     <w:p>
       <w:pPr>
-        <w:pStyle w:val="Normalwebb"/>
+        <w:pStyle w:val="NormalWeb"/>
         <w:spacing w:before="0" w:beforeAutospacing="0" w:after="0" w:afterAutospacing="0"/>
         <w:rPr>
           <w:rFonts w:ascii="Arial" w:hAnsi="Arial" w:cs="Arial"/>
@@ -2005,7 +2089,7 @@
     </w:p>
     <w:p>
       <w:pPr>
-        <w:pStyle w:val="Normalwebb"/>
+        <w:pStyle w:val="NormalWeb"/>
         <w:numPr>
           <w:ilvl w:val="0"/>
           <w:numId w:val="1"/>
@@ -2024,7 +2108,7 @@
     </w:p>
     <w:p>
       <w:pPr>
-        <w:pStyle w:val="Normalwebb"/>
+        <w:pStyle w:val="NormalWeb"/>
         <w:numPr>
           <w:ilvl w:val="0"/>
           <w:numId w:val="1"/>
@@ -2043,7 +2127,7 @@
     </w:p>
     <w:p>
       <w:pPr>
-        <w:pStyle w:val="Normalwebb"/>
+        <w:pStyle w:val="NormalWeb"/>
         <w:numPr>
           <w:ilvl w:val="0"/>
           <w:numId w:val="1"/>
@@ -2062,7 +2146,7 @@
     </w:p>
     <w:p>
       <w:pPr>
-        <w:pStyle w:val="Normalwebb"/>
+        <w:pStyle w:val="NormalWeb"/>
         <w:numPr>
           <w:ilvl w:val="0"/>
           <w:numId w:val="1"/>
@@ -2081,7 +2165,7 @@
     </w:p>
     <w:p>
       <w:pPr>
-        <w:pStyle w:val="Normalwebb"/>
+        <w:pStyle w:val="NormalWeb"/>
         <w:numPr>
           <w:ilvl w:val="0"/>
           <w:numId w:val="1"/>
@@ -2109,7 +2193,7 @@
     </w:p>
     <w:p>
       <w:pPr>
-        <w:pStyle w:val="Normalwebb"/>
+        <w:pStyle w:val="NormalWeb"/>
         <w:numPr>
           <w:ilvl w:val="0"/>
           <w:numId w:val="1"/>
@@ -2128,7 +2212,7 @@
     </w:p>
     <w:p>
       <w:pPr>
-        <w:pStyle w:val="Normalwebb"/>
+        <w:pStyle w:val="NormalWeb"/>
         <w:numPr>
           <w:ilvl w:val="0"/>
           <w:numId w:val="1"/>
@@ -2147,7 +2231,7 @@
     </w:p>
     <w:p>
       <w:pPr>
-        <w:pStyle w:val="Normalwebb"/>
+        <w:pStyle w:val="NormalWeb"/>
         <w:numPr>
           <w:ilvl w:val="0"/>
           <w:numId w:val="1"/>
@@ -2241,11 +2325,12 @@
       </w:pPr>
       <w:r>
         <w:rPr>
+          <w:noProof/>
           <w:lang w:val="en-GB"/>
         </w:rPr>
         <w:lastRenderedPageBreak/>
         <w:drawing>
-          <wp:anchor distT="0" distB="0" distL="114300" distR="114300" simplePos="0" relativeHeight="251654144" behindDoc="0" locked="0" layoutInCell="1" allowOverlap="0" wp14:anchorId="0FFC9853">
+          <wp:anchor distT="0" distB="0" distL="114300" distR="114300" simplePos="0" relativeHeight="251654656" behindDoc="0" locked="0" layoutInCell="1" allowOverlap="0" wp14:anchorId="0FFC9853">
             <wp:simplePos x="0" y="0"/>
             <wp:positionH relativeFrom="column">
               <wp:posOffset>0</wp:posOffset>
@@ -2304,13 +2389,21 @@
         <w:rPr>
           <w:lang w:val="en-GB"/>
         </w:rPr>
-        <w:t>The truck use cases function can be accessed through warehouse. The trucks are needed for the movement of goods.</w:t>
+        <w:t xml:space="preserve">The truck use cases function can be accessed through warehouse. The trucks are needed for the movement of goods. They are important for the core function of the </w:t>
       </w:r>
+      <w:proofErr w:type="spellStart"/>
       <w:r>
         <w:rPr>
           <w:lang w:val="en-GB"/>
         </w:rPr>
-        <w:t xml:space="preserve"> They are important for the core function of the programm.</w:t>
+        <w:t>programm</w:t>
+      </w:r>
+      <w:proofErr w:type="spellEnd"/>
+      <w:r>
+        <w:rPr>
+          <w:lang w:val="en-GB"/>
+        </w:rPr>
+        <w:t>.</w:t>
       </w:r>
     </w:p>
     <w:p>
@@ -2405,11 +2498,12 @@
       </w:pPr>
       <w:r>
         <w:rPr>
+          <w:noProof/>
           <w:lang w:val="en-GB"/>
         </w:rPr>
         <w:lastRenderedPageBreak/>
         <w:drawing>
-          <wp:anchor distT="0" distB="0" distL="114300" distR="114300" simplePos="0" relativeHeight="251661312" behindDoc="0" locked="0" layoutInCell="1" allowOverlap="0" wp14:anchorId="0AAA9F80">
+          <wp:anchor distT="0" distB="0" distL="114300" distR="114300" simplePos="0" relativeHeight="251658752" behindDoc="0" locked="0" layoutInCell="1" allowOverlap="0" wp14:anchorId="0AAA9F80">
             <wp:simplePos x="0" y="0"/>
             <wp:positionH relativeFrom="column">
               <wp:posOffset>0</wp:posOffset>
@@ -2468,19 +2562,27 @@
         <w:rPr>
           <w:lang w:val="en-GB"/>
         </w:rPr>
-        <w:t>The Move Good function is a complex one since</w:t>
+        <w:t>The Move Good function is a complex one since we have to communicate to the trucks w</w:t>
       </w:r>
       <w:r>
         <w:rPr>
           <w:lang w:val="en-GB"/>
         </w:rPr>
-        <w:t xml:space="preserve"> we have to communicate to the trucks w</w:t>
+        <w:t xml:space="preserve">hat good to take and where to take it. For that we have to access and retrieve information from </w:t>
       </w:r>
+      <w:proofErr w:type="spellStart"/>
       <w:r>
         <w:rPr>
           <w:lang w:val="en-GB"/>
         </w:rPr>
-        <w:t>hat good to take and where to take it. For that we have to access and retrieve information from goodspace, goods and the truck.</w:t>
+        <w:t>goodspace</w:t>
+      </w:r>
+      <w:proofErr w:type="spellEnd"/>
+      <w:r>
+        <w:rPr>
+          <w:lang w:val="en-GB"/>
+        </w:rPr>
+        <w:t>, goods and the truck.</w:t>
       </w:r>
     </w:p>
     <w:p>
@@ -2498,6 +2600,7 @@
       </w:pPr>
       <w:r>
         <w:rPr>
+          <w:noProof/>
           <w:lang w:val="en-GB"/>
         </w:rPr>
         <w:lastRenderedPageBreak/>
@@ -2544,14 +2647,20 @@
           <w:lang w:val="en-GB"/>
         </w:rPr>
       </w:pPr>
+      <w:proofErr w:type="spellStart"/>
       <w:r>
         <w:rPr>
           <w:lang w:val="en-GB"/>
         </w:rPr>
-        <w:t>Goodspace is a position that holds several goods and works as a position for any good.</w:t>
+        <w:t>Goodspace</w:t>
       </w:r>
-      <w:bookmarkStart w:id="0" w:name="_GoBack"/>
-      <w:bookmarkEnd w:id="0"/>
+      <w:proofErr w:type="spellEnd"/>
+      <w:r>
+        <w:rPr>
+          <w:lang w:val="en-GB"/>
+        </w:rPr>
+        <w:t xml:space="preserve"> is a position that holds several goods and works as a position for any good.</w:t>
+      </w:r>
     </w:p>
     <w:p>
       <w:pPr>
@@ -2561,11 +2670,12 @@
       </w:pPr>
       <w:r>
         <w:rPr>
+          <w:noProof/>
           <w:lang w:val="en-GB"/>
         </w:rPr>
         <w:lastRenderedPageBreak/>
         <w:drawing>
-          <wp:anchor distT="0" distB="0" distL="114300" distR="114300" simplePos="0" relativeHeight="251665408" behindDoc="0" locked="0" layoutInCell="1" allowOverlap="1" wp14:anchorId="2FF46341">
+          <wp:anchor distT="0" distB="0" distL="114300" distR="114300" simplePos="0" relativeHeight="251660800" behindDoc="0" locked="0" layoutInCell="1" allowOverlap="1" wp14:anchorId="2FF46341">
             <wp:simplePos x="0" y="0"/>
             <wp:positionH relativeFrom="column">
               <wp:posOffset>0</wp:posOffset>
@@ -3221,7 +3331,7 @@
   <w:style w:type="paragraph" w:default="1" w:styleId="Normal">
     <w:name w:val="Normal"/>
   </w:style>
-  <w:style w:type="paragraph" w:styleId="Rubrik1">
+  <w:style w:type="paragraph" w:styleId="Heading1">
     <w:name w:val="heading 1"/>
     <w:basedOn w:val="Normal"/>
     <w:next w:val="Normal"/>
@@ -3236,7 +3346,7 @@
       <w:szCs w:val="40"/>
     </w:rPr>
   </w:style>
-  <w:style w:type="paragraph" w:styleId="Rubrik2">
+  <w:style w:type="paragraph" w:styleId="Heading2">
     <w:name w:val="heading 2"/>
     <w:basedOn w:val="Normal"/>
     <w:next w:val="Normal"/>
@@ -3251,7 +3361,7 @@
       <w:szCs w:val="32"/>
     </w:rPr>
   </w:style>
-  <w:style w:type="paragraph" w:styleId="Rubrik3">
+  <w:style w:type="paragraph" w:styleId="Heading3">
     <w:name w:val="heading 3"/>
     <w:basedOn w:val="Normal"/>
     <w:next w:val="Normal"/>
@@ -3267,7 +3377,7 @@
       <w:szCs w:val="28"/>
     </w:rPr>
   </w:style>
-  <w:style w:type="paragraph" w:styleId="Rubrik4">
+  <w:style w:type="paragraph" w:styleId="Heading4">
     <w:name w:val="heading 4"/>
     <w:basedOn w:val="Normal"/>
     <w:next w:val="Normal"/>
@@ -3283,7 +3393,7 @@
       <w:szCs w:val="24"/>
     </w:rPr>
   </w:style>
-  <w:style w:type="paragraph" w:styleId="Rubrik5">
+  <w:style w:type="paragraph" w:styleId="Heading5">
     <w:name w:val="heading 5"/>
     <w:basedOn w:val="Normal"/>
     <w:next w:val="Normal"/>
@@ -3297,7 +3407,7 @@
       <w:color w:val="666666"/>
     </w:rPr>
   </w:style>
-  <w:style w:type="paragraph" w:styleId="Rubrik6">
+  <w:style w:type="paragraph" w:styleId="Heading6">
     <w:name w:val="heading 6"/>
     <w:basedOn w:val="Normal"/>
     <w:next w:val="Normal"/>
@@ -3312,13 +3422,13 @@
       <w:color w:val="666666"/>
     </w:rPr>
   </w:style>
-  <w:style w:type="character" w:default="1" w:styleId="Standardstycketeckensnitt">
+  <w:style w:type="character" w:default="1" w:styleId="DefaultParagraphFont">
     <w:name w:val="Default Paragraph Font"/>
     <w:uiPriority w:val="1"/>
     <w:semiHidden/>
     <w:unhideWhenUsed/>
   </w:style>
-  <w:style w:type="table" w:default="1" w:styleId="Normaltabell">
+  <w:style w:type="table" w:default="1" w:styleId="TableNormal">
     <w:name w:val="Normal Table"/>
     <w:uiPriority w:val="99"/>
     <w:semiHidden/>
@@ -3333,14 +3443,14 @@
       </w:tblCellMar>
     </w:tblPr>
   </w:style>
-  <w:style w:type="numbering" w:default="1" w:styleId="Ingenlista">
+  <w:style w:type="numbering" w:default="1" w:styleId="NoList">
     <w:name w:val="No List"/>
     <w:uiPriority w:val="99"/>
     <w:semiHidden/>
     <w:unhideWhenUsed/>
   </w:style>
-  <w:style w:type="table" w:customStyle="1" w:styleId="TableNormal">
-    <w:name w:val="Table Normal"/>
+  <w:style w:type="table" w:customStyle="1" w:styleId="TableNormal1">
+    <w:name w:val="Table Normal1"/>
     <w:tblPr>
       <w:tblCellMar>
         <w:top w:w="0" w:type="dxa"/>
@@ -3350,7 +3460,7 @@
       </w:tblCellMar>
     </w:tblPr>
   </w:style>
-  <w:style w:type="paragraph" w:styleId="Rubrik">
+  <w:style w:type="paragraph" w:styleId="Title">
     <w:name w:val="Title"/>
     <w:basedOn w:val="Normal"/>
     <w:next w:val="Normal"/>
@@ -3364,7 +3474,7 @@
       <w:szCs w:val="52"/>
     </w:rPr>
   </w:style>
-  <w:style w:type="paragraph" w:styleId="Underrubrik">
+  <w:style w:type="paragraph" w:styleId="Subtitle">
     <w:name w:val="Subtitle"/>
     <w:basedOn w:val="Normal"/>
     <w:next w:val="Normal"/>
@@ -3379,10 +3489,10 @@
       <w:szCs w:val="30"/>
     </w:rPr>
   </w:style>
-  <w:style w:type="paragraph" w:styleId="Sidhuvud">
+  <w:style w:type="paragraph" w:styleId="Header">
     <w:name w:val="header"/>
     <w:basedOn w:val="Normal"/>
-    <w:link w:val="SidhuvudChar"/>
+    <w:link w:val="HeaderChar"/>
     <w:uiPriority w:val="99"/>
     <w:unhideWhenUsed/>
     <w:rsid w:val="00907BEE"/>
@@ -3394,17 +3504,17 @@
       <w:spacing w:line="240" w:lineRule="auto"/>
     </w:pPr>
   </w:style>
-  <w:style w:type="character" w:customStyle="1" w:styleId="SidhuvudChar">
-    <w:name w:val="Sidhuvud Char"/>
-    <w:basedOn w:val="Standardstycketeckensnitt"/>
-    <w:link w:val="Sidhuvud"/>
+  <w:style w:type="character" w:customStyle="1" w:styleId="HeaderChar">
+    <w:name w:val="Header Char"/>
+    <w:basedOn w:val="DefaultParagraphFont"/>
+    <w:link w:val="Header"/>
     <w:uiPriority w:val="99"/>
     <w:rsid w:val="00907BEE"/>
   </w:style>
-  <w:style w:type="paragraph" w:styleId="Sidfot">
+  <w:style w:type="paragraph" w:styleId="Footer">
     <w:name w:val="footer"/>
     <w:basedOn w:val="Normal"/>
-    <w:link w:val="SidfotChar"/>
+    <w:link w:val="FooterChar"/>
     <w:uiPriority w:val="99"/>
     <w:unhideWhenUsed/>
     <w:rsid w:val="00907BEE"/>
@@ -3416,14 +3526,14 @@
       <w:spacing w:line="240" w:lineRule="auto"/>
     </w:pPr>
   </w:style>
-  <w:style w:type="character" w:customStyle="1" w:styleId="SidfotChar">
-    <w:name w:val="Sidfot Char"/>
-    <w:basedOn w:val="Standardstycketeckensnitt"/>
-    <w:link w:val="Sidfot"/>
+  <w:style w:type="character" w:customStyle="1" w:styleId="FooterChar">
+    <w:name w:val="Footer Char"/>
+    <w:basedOn w:val="DefaultParagraphFont"/>
+    <w:link w:val="Footer"/>
     <w:uiPriority w:val="99"/>
     <w:rsid w:val="00907BEE"/>
   </w:style>
-  <w:style w:type="paragraph" w:styleId="Normalwebb">
+  <w:style w:type="paragraph" w:styleId="NormalWeb">
     <w:name w:val="Normal (Web)"/>
     <w:basedOn w:val="Normal"/>
     <w:uiPriority w:val="99"/>
@@ -3440,9 +3550,9 @@
       <w:lang w:val="en-GB"/>
     </w:rPr>
   </w:style>
-  <w:style w:type="paragraph" w:styleId="Ingetavstnd">
+  <w:style w:type="paragraph" w:styleId="NoSpacing">
     <w:name w:val="No Spacing"/>
-    <w:link w:val="IngetavstndChar"/>
+    <w:link w:val="NoSpacingChar"/>
     <w:uiPriority w:val="1"/>
     <w:qFormat/>
     <w:rsid w:val="008C75ED"/>
@@ -3454,10 +3564,10 @@
       <w:lang w:val="en-GB"/>
     </w:rPr>
   </w:style>
-  <w:style w:type="character" w:customStyle="1" w:styleId="IngetavstndChar">
-    <w:name w:val="Inget avstånd Char"/>
-    <w:basedOn w:val="Standardstycketeckensnitt"/>
-    <w:link w:val="Ingetavstnd"/>
+  <w:style w:type="character" w:customStyle="1" w:styleId="NoSpacingChar">
+    <w:name w:val="No Spacing Char"/>
+    <w:basedOn w:val="DefaultParagraphFont"/>
+    <w:link w:val="NoSpacing"/>
     <w:uiPriority w:val="1"/>
     <w:rsid w:val="008C75ED"/>
     <w:rPr>
@@ -3793,9 +3903,10 @@
 </file>
 
 <file path=customXml/itemProps1.xml><?xml version="1.0" encoding="utf-8"?>
-<ds:datastoreItem xmlns:ds="http://schemas.openxmlformats.org/officeDocument/2006/customXml" ds:itemID="{0DB6B189-E299-41E2-9263-BDD045ED76A6}">
+<ds:datastoreItem xmlns:ds="http://schemas.openxmlformats.org/officeDocument/2006/customXml" ds:itemID="{256014A5-0D90-FE41-BA6D-922FCEFBCB37}">
   <ds:schemaRefs>
     <ds:schemaRef ds:uri="http://schemas.openxmlformats.org/officeDocument/2006/bibliography"/>
+    <ds:schemaRef ds:uri="http://www.w3.org/2000/xmlns/"/>
   </ds:schemaRefs>
 </ds:datastoreItem>
 </file>
</xml_diff>